<commit_message>
object, switch statement and some simple task solve
</commit_message>
<xml_diff>
--- a/Note Khata/Javascript.docx
+++ b/Note Khata/Javascript.docx
@@ -7764,6 +7764,7 @@
       <w:r>
         <w:rPr>
           <w:rFonts w:ascii="Nirmala UI" w:eastAsia="Times New Roman" w:hAnsi="Nirmala UI" w:cs="Nirmala UI"/>
+          <w:noProof/>
           <w:color w:val="000000"/>
           <w:sz w:val="24"/>
           <w:szCs w:val="24"/>
@@ -8330,462 +8331,6 @@
     <w:p>
       <w:pPr>
         <w:rPr>
-          <w:rFonts w:ascii="Nirmala UI" w:eastAsia="Times New Roman" w:hAnsi="Nirmala UI" w:cs="Nirmala UI"/>
-          <w:sz w:val="24"/>
-          <w:szCs w:val="24"/>
-        </w:rPr>
-      </w:pPr>
-      <w:proofErr w:type="gramStart"/>
-      <w:r>
-        <w:rPr>
-          <w:rFonts w:ascii="Verdana" w:eastAsia="Times New Roman" w:hAnsi="Verdana" w:cs="Nirmala UI"/>
-          <w:b/>
-          <w:szCs w:val="24"/>
-        </w:rPr>
-        <w:t xml:space="preserve">Parameter </w:t>
-      </w:r>
-      <w:proofErr w:type="spellStart"/>
-      <w:r>
-        <w:rPr>
-          <w:rFonts w:ascii="Verdana" w:eastAsia="Times New Roman" w:hAnsi="Verdana" w:cs="Nirmala UI"/>
-          <w:b/>
-          <w:szCs w:val="24"/>
-        </w:rPr>
-        <w:t>vs</w:t>
-      </w:r>
-      <w:proofErr w:type="spellEnd"/>
-      <w:r>
-        <w:rPr>
-          <w:rFonts w:ascii="Verdana" w:eastAsia="Times New Roman" w:hAnsi="Verdana" w:cs="Nirmala UI"/>
-          <w:b/>
-          <w:szCs w:val="24"/>
-        </w:rPr>
-        <w:t xml:space="preserve"> Arguments:</w:t>
-      </w:r>
-      <w:r>
-        <w:rPr>
-          <w:rFonts w:ascii="Verdana" w:eastAsia="Times New Roman" w:hAnsi="Verdana" w:cs="Nirmala UI"/>
-          <w:szCs w:val="24"/>
-        </w:rPr>
-        <w:t xml:space="preserve"> </w:t>
-      </w:r>
-      <w:r>
-        <w:rPr>
-          <w:rStyle w:val="rynqvb"/>
-          <w:rFonts w:ascii="Nirmala UI" w:hAnsi="Nirmala UI" w:cs="Nirmala UI"/>
-          <w:sz w:val="27"/>
-          <w:szCs w:val="27"/>
-          <w:shd w:val="clear" w:color="auto" w:fill="D2E3FC"/>
-        </w:rPr>
-        <w:t xml:space="preserve"> </w:t>
-      </w:r>
-      <w:proofErr w:type="spellStart"/>
-      <w:r>
-        <w:rPr>
-          <w:rStyle w:val="rynqvb"/>
-          <w:rFonts w:ascii="Nirmala UI" w:hAnsi="Nirmala UI" w:cs="Nirmala UI"/>
-          <w:sz w:val="27"/>
-          <w:szCs w:val="27"/>
-          <w:shd w:val="clear" w:color="auto" w:fill="D2E3FC"/>
-        </w:rPr>
-        <w:t>ফাংশন</w:t>
-      </w:r>
-      <w:proofErr w:type="spellEnd"/>
-      <w:r>
-        <w:rPr>
-          <w:rStyle w:val="rynqvb"/>
-          <w:rFonts w:ascii="Arial" w:hAnsi="Arial" w:cs="Arial"/>
-          <w:sz w:val="27"/>
-          <w:szCs w:val="27"/>
-          <w:shd w:val="clear" w:color="auto" w:fill="D2E3FC"/>
-        </w:rPr>
-        <w:t xml:space="preserve"> </w:t>
-      </w:r>
-      <w:proofErr w:type="spellStart"/>
-      <w:r>
-        <w:rPr>
-          <w:rStyle w:val="rynqvb"/>
-          <w:rFonts w:ascii="Nirmala UI" w:hAnsi="Nirmala UI" w:cs="Nirmala UI"/>
-          <w:sz w:val="27"/>
-          <w:szCs w:val="27"/>
-          <w:shd w:val="clear" w:color="auto" w:fill="D2E3FC"/>
-        </w:rPr>
-        <w:t>কল</w:t>
-      </w:r>
-      <w:proofErr w:type="spellEnd"/>
-      <w:r>
-        <w:rPr>
-          <w:rStyle w:val="rynqvb"/>
-          <w:rFonts w:ascii="Arial" w:hAnsi="Arial" w:cs="Arial"/>
-          <w:sz w:val="27"/>
-          <w:szCs w:val="27"/>
-          <w:shd w:val="clear" w:color="auto" w:fill="D2E3FC"/>
-        </w:rPr>
-        <w:t xml:space="preserve"> </w:t>
-      </w:r>
-      <w:proofErr w:type="spellStart"/>
-      <w:r>
-        <w:rPr>
-          <w:rStyle w:val="rynqvb"/>
-          <w:rFonts w:ascii="Nirmala UI" w:hAnsi="Nirmala UI" w:cs="Nirmala UI"/>
-          <w:sz w:val="27"/>
-          <w:szCs w:val="27"/>
-          <w:shd w:val="clear" w:color="auto" w:fill="D2E3FC"/>
-        </w:rPr>
-        <w:t>করার</w:t>
-      </w:r>
-      <w:proofErr w:type="spellEnd"/>
-      <w:r>
-        <w:rPr>
-          <w:rStyle w:val="rynqvb"/>
-          <w:rFonts w:ascii="Arial" w:hAnsi="Arial" w:cs="Arial"/>
-          <w:sz w:val="27"/>
-          <w:szCs w:val="27"/>
-          <w:shd w:val="clear" w:color="auto" w:fill="D2E3FC"/>
-        </w:rPr>
-        <w:t xml:space="preserve"> </w:t>
-      </w:r>
-      <w:proofErr w:type="spellStart"/>
-      <w:r>
-        <w:rPr>
-          <w:rStyle w:val="rynqvb"/>
-          <w:rFonts w:ascii="Nirmala UI" w:hAnsi="Nirmala UI" w:cs="Nirmala UI"/>
-          <w:sz w:val="27"/>
-          <w:szCs w:val="27"/>
-          <w:shd w:val="clear" w:color="auto" w:fill="D2E3FC"/>
-        </w:rPr>
-        <w:t>সময</w:t>
-      </w:r>
-      <w:proofErr w:type="spellEnd"/>
-      <w:r>
-        <w:rPr>
-          <w:rStyle w:val="rynqvb"/>
-          <w:rFonts w:ascii="Nirmala UI" w:hAnsi="Nirmala UI" w:cs="Nirmala UI"/>
-          <w:sz w:val="27"/>
-          <w:szCs w:val="27"/>
-          <w:shd w:val="clear" w:color="auto" w:fill="D2E3FC"/>
-        </w:rPr>
-        <w:t>়</w:t>
-      </w:r>
-      <w:r>
-        <w:rPr>
-          <w:rStyle w:val="rynqvb"/>
-          <w:rFonts w:ascii="Arial" w:hAnsi="Arial" w:cs="Arial"/>
-          <w:sz w:val="27"/>
-          <w:szCs w:val="27"/>
-          <w:shd w:val="clear" w:color="auto" w:fill="D2E3FC"/>
-        </w:rPr>
-        <w:t xml:space="preserve"> </w:t>
-      </w:r>
-      <w:proofErr w:type="spellStart"/>
-      <w:r>
-        <w:rPr>
-          <w:rStyle w:val="rynqvb"/>
-          <w:rFonts w:ascii="Nirmala UI" w:hAnsi="Nirmala UI" w:cs="Nirmala UI"/>
-          <w:sz w:val="27"/>
-          <w:szCs w:val="27"/>
-          <w:shd w:val="clear" w:color="auto" w:fill="D2E3FC"/>
-        </w:rPr>
-        <w:t>একটি</w:t>
-      </w:r>
-      <w:proofErr w:type="spellEnd"/>
-      <w:r>
-        <w:rPr>
-          <w:rStyle w:val="rynqvb"/>
-          <w:rFonts w:ascii="Arial" w:hAnsi="Arial" w:cs="Arial"/>
-          <w:sz w:val="27"/>
-          <w:szCs w:val="27"/>
-          <w:shd w:val="clear" w:color="auto" w:fill="D2E3FC"/>
-        </w:rPr>
-        <w:t xml:space="preserve"> </w:t>
-      </w:r>
-      <w:proofErr w:type="spellStart"/>
-      <w:r>
-        <w:rPr>
-          <w:rStyle w:val="rynqvb"/>
-          <w:rFonts w:ascii="Nirmala UI" w:hAnsi="Nirmala UI" w:cs="Nirmala UI"/>
-          <w:sz w:val="27"/>
-          <w:szCs w:val="27"/>
-          <w:shd w:val="clear" w:color="auto" w:fill="D2E3FC"/>
-        </w:rPr>
-        <w:t>ফাংশনের</w:t>
-      </w:r>
-      <w:proofErr w:type="spellEnd"/>
-      <w:r>
-        <w:rPr>
-          <w:rStyle w:val="rynqvb"/>
-          <w:rFonts w:ascii="Arial" w:hAnsi="Arial" w:cs="Arial"/>
-          <w:sz w:val="27"/>
-          <w:szCs w:val="27"/>
-          <w:shd w:val="clear" w:color="auto" w:fill="D2E3FC"/>
-        </w:rPr>
-        <w:t xml:space="preserve"> </w:t>
-      </w:r>
-      <w:proofErr w:type="spellStart"/>
-      <w:r>
-        <w:rPr>
-          <w:rStyle w:val="rynqvb"/>
-          <w:rFonts w:ascii="Nirmala UI" w:hAnsi="Nirmala UI" w:cs="Nirmala UI"/>
-          <w:sz w:val="27"/>
-          <w:szCs w:val="27"/>
-          <w:shd w:val="clear" w:color="auto" w:fill="D2E3FC"/>
-        </w:rPr>
-        <w:t>মধ্যে</w:t>
-      </w:r>
-      <w:proofErr w:type="spellEnd"/>
-      <w:r>
-        <w:rPr>
-          <w:rStyle w:val="rynqvb"/>
-          <w:rFonts w:ascii="Arial" w:hAnsi="Arial" w:cs="Arial"/>
-          <w:sz w:val="27"/>
-          <w:szCs w:val="27"/>
-          <w:shd w:val="clear" w:color="auto" w:fill="D2E3FC"/>
-        </w:rPr>
-        <w:t xml:space="preserve"> </w:t>
-      </w:r>
-      <w:proofErr w:type="spellStart"/>
-      <w:r>
-        <w:rPr>
-          <w:rStyle w:val="rynqvb"/>
-          <w:rFonts w:ascii="Nirmala UI" w:hAnsi="Nirmala UI" w:cs="Nirmala UI"/>
-          <w:sz w:val="27"/>
-          <w:szCs w:val="27"/>
-          <w:shd w:val="clear" w:color="auto" w:fill="D2E3FC"/>
-        </w:rPr>
-        <w:t>যে</w:t>
-      </w:r>
-      <w:proofErr w:type="spellEnd"/>
-      <w:r>
-        <w:rPr>
-          <w:rStyle w:val="rynqvb"/>
-          <w:rFonts w:ascii="Arial" w:hAnsi="Arial" w:cs="Arial"/>
-          <w:sz w:val="27"/>
-          <w:szCs w:val="27"/>
-          <w:shd w:val="clear" w:color="auto" w:fill="D2E3FC"/>
-        </w:rPr>
-        <w:t xml:space="preserve"> </w:t>
-      </w:r>
-      <w:proofErr w:type="spellStart"/>
-      <w:r>
-        <w:rPr>
-          <w:rStyle w:val="rynqvb"/>
-          <w:rFonts w:ascii="Nirmala UI" w:hAnsi="Nirmala UI" w:cs="Nirmala UI"/>
-          <w:sz w:val="27"/>
-          <w:szCs w:val="27"/>
-          <w:shd w:val="clear" w:color="auto" w:fill="D2E3FC"/>
-        </w:rPr>
-        <w:t>মানগুলি</w:t>
-      </w:r>
-      <w:proofErr w:type="spellEnd"/>
-      <w:r>
-        <w:rPr>
-          <w:rStyle w:val="rynqvb"/>
-          <w:rFonts w:ascii="Arial" w:hAnsi="Arial" w:cs="Arial"/>
-          <w:sz w:val="27"/>
-          <w:szCs w:val="27"/>
-          <w:shd w:val="clear" w:color="auto" w:fill="D2E3FC"/>
-        </w:rPr>
-        <w:t xml:space="preserve"> </w:t>
-      </w:r>
-      <w:proofErr w:type="spellStart"/>
-      <w:r>
-        <w:rPr>
-          <w:rStyle w:val="rynqvb"/>
-          <w:rFonts w:ascii="Nirmala UI" w:hAnsi="Nirmala UI" w:cs="Nirmala UI"/>
-          <w:sz w:val="27"/>
-          <w:szCs w:val="27"/>
-          <w:shd w:val="clear" w:color="auto" w:fill="D2E3FC"/>
-        </w:rPr>
-        <w:t>ঘোষণা</w:t>
-      </w:r>
-      <w:proofErr w:type="spellEnd"/>
-      <w:r>
-        <w:rPr>
-          <w:rStyle w:val="rynqvb"/>
-          <w:rFonts w:ascii="Arial" w:hAnsi="Arial" w:cs="Arial"/>
-          <w:sz w:val="27"/>
-          <w:szCs w:val="27"/>
-          <w:shd w:val="clear" w:color="auto" w:fill="D2E3FC"/>
-        </w:rPr>
-        <w:t xml:space="preserve"> </w:t>
-      </w:r>
-      <w:proofErr w:type="spellStart"/>
-      <w:r>
-        <w:rPr>
-          <w:rStyle w:val="rynqvb"/>
-          <w:rFonts w:ascii="Nirmala UI" w:hAnsi="Nirmala UI" w:cs="Nirmala UI"/>
-          <w:sz w:val="27"/>
-          <w:szCs w:val="27"/>
-          <w:shd w:val="clear" w:color="auto" w:fill="D2E3FC"/>
-        </w:rPr>
-        <w:t>করা</w:t>
-      </w:r>
-      <w:proofErr w:type="spellEnd"/>
-      <w:r>
-        <w:rPr>
-          <w:rStyle w:val="rynqvb"/>
-          <w:rFonts w:ascii="Arial" w:hAnsi="Arial" w:cs="Arial"/>
-          <w:sz w:val="27"/>
-          <w:szCs w:val="27"/>
-          <w:shd w:val="clear" w:color="auto" w:fill="D2E3FC"/>
-        </w:rPr>
-        <w:t xml:space="preserve"> </w:t>
-      </w:r>
-      <w:proofErr w:type="spellStart"/>
-      <w:r>
-        <w:rPr>
-          <w:rStyle w:val="rynqvb"/>
-          <w:rFonts w:ascii="Nirmala UI" w:hAnsi="Nirmala UI" w:cs="Nirmala UI"/>
-          <w:sz w:val="27"/>
-          <w:szCs w:val="27"/>
-          <w:shd w:val="clear" w:color="auto" w:fill="D2E3FC"/>
-        </w:rPr>
-        <w:t>হয</w:t>
-      </w:r>
-      <w:proofErr w:type="spellEnd"/>
-      <w:r>
-        <w:rPr>
-          <w:rStyle w:val="rynqvb"/>
-          <w:rFonts w:ascii="Nirmala UI" w:hAnsi="Nirmala UI" w:cs="Nirmala UI"/>
-          <w:sz w:val="27"/>
-          <w:szCs w:val="27"/>
-          <w:shd w:val="clear" w:color="auto" w:fill="D2E3FC"/>
-        </w:rPr>
-        <w:t>়</w:t>
-      </w:r>
-      <w:r>
-        <w:rPr>
-          <w:rStyle w:val="rynqvb"/>
-          <w:rFonts w:ascii="Arial" w:hAnsi="Arial" w:cs="Arial"/>
-          <w:sz w:val="27"/>
-          <w:szCs w:val="27"/>
-          <w:shd w:val="clear" w:color="auto" w:fill="D2E3FC"/>
-        </w:rPr>
-        <w:t xml:space="preserve"> </w:t>
-      </w:r>
-      <w:proofErr w:type="spellStart"/>
-      <w:r>
-        <w:rPr>
-          <w:rStyle w:val="rynqvb"/>
-          <w:rFonts w:ascii="Nirmala UI" w:hAnsi="Nirmala UI" w:cs="Nirmala UI"/>
-          <w:sz w:val="27"/>
-          <w:szCs w:val="27"/>
-          <w:shd w:val="clear" w:color="auto" w:fill="D2E3FC"/>
-        </w:rPr>
-        <w:t>সেগুলি</w:t>
-      </w:r>
-      <w:proofErr w:type="spellEnd"/>
-      <w:r>
-        <w:rPr>
-          <w:rStyle w:val="rynqvb"/>
-          <w:rFonts w:ascii="Arial" w:hAnsi="Arial" w:cs="Arial"/>
-          <w:sz w:val="27"/>
-          <w:szCs w:val="27"/>
-          <w:shd w:val="clear" w:color="auto" w:fill="D2E3FC"/>
-        </w:rPr>
-        <w:t xml:space="preserve"> </w:t>
-      </w:r>
-      <w:proofErr w:type="spellStart"/>
-      <w:r>
-        <w:rPr>
-          <w:rStyle w:val="rynqvb"/>
-          <w:rFonts w:ascii="Nirmala UI" w:hAnsi="Nirmala UI" w:cs="Nirmala UI"/>
-          <w:sz w:val="27"/>
-          <w:szCs w:val="27"/>
-          <w:shd w:val="clear" w:color="auto" w:fill="D2E3FC"/>
-        </w:rPr>
-        <w:t>একটি</w:t>
-      </w:r>
-      <w:proofErr w:type="spellEnd"/>
-      <w:r>
-        <w:rPr>
-          <w:rStyle w:val="rynqvb"/>
-          <w:rFonts w:ascii="Arial" w:hAnsi="Arial" w:cs="Arial"/>
-          <w:sz w:val="27"/>
-          <w:szCs w:val="27"/>
-          <w:shd w:val="clear" w:color="auto" w:fill="D2E3FC"/>
-        </w:rPr>
-        <w:t xml:space="preserve"> </w:t>
-      </w:r>
-      <w:proofErr w:type="spellStart"/>
-      <w:r>
-        <w:rPr>
-          <w:rStyle w:val="rynqvb"/>
-          <w:rFonts w:ascii="Nirmala UI" w:hAnsi="Nirmala UI" w:cs="Nirmala UI"/>
-          <w:sz w:val="27"/>
-          <w:szCs w:val="27"/>
-          <w:shd w:val="clear" w:color="auto" w:fill="D2E3FC"/>
-        </w:rPr>
-        <w:t>আর্গুমেন্ট</w:t>
-      </w:r>
-      <w:proofErr w:type="spellEnd"/>
-      <w:r>
-        <w:rPr>
-          <w:rStyle w:val="rynqvb"/>
-          <w:rFonts w:ascii="Arial" w:hAnsi="Arial" w:cs="Arial"/>
-          <w:sz w:val="27"/>
-          <w:szCs w:val="27"/>
-          <w:shd w:val="clear" w:color="auto" w:fill="D2E3FC"/>
-        </w:rPr>
-        <w:t xml:space="preserve"> </w:t>
-      </w:r>
-      <w:proofErr w:type="spellStart"/>
-      <w:r>
-        <w:rPr>
-          <w:rStyle w:val="rynqvb"/>
-          <w:rFonts w:ascii="Nirmala UI" w:hAnsi="Nirmala UI" w:cs="Nirmala UI"/>
-          <w:sz w:val="27"/>
-          <w:szCs w:val="27"/>
-          <w:shd w:val="clear" w:color="auto" w:fill="D2E3FC"/>
-        </w:rPr>
-        <w:t>হিসাবে</w:t>
-      </w:r>
-      <w:proofErr w:type="spellEnd"/>
-      <w:r>
-        <w:rPr>
-          <w:rStyle w:val="rynqvb"/>
-          <w:rFonts w:ascii="Arial" w:hAnsi="Arial" w:cs="Arial"/>
-          <w:sz w:val="27"/>
-          <w:szCs w:val="27"/>
-          <w:shd w:val="clear" w:color="auto" w:fill="D2E3FC"/>
-        </w:rPr>
-        <w:t xml:space="preserve"> </w:t>
-      </w:r>
-      <w:proofErr w:type="spellStart"/>
-      <w:r>
-        <w:rPr>
-          <w:rStyle w:val="rynqvb"/>
-          <w:rFonts w:ascii="Nirmala UI" w:hAnsi="Nirmala UI" w:cs="Nirmala UI"/>
-          <w:sz w:val="27"/>
-          <w:szCs w:val="27"/>
-          <w:shd w:val="clear" w:color="auto" w:fill="D2E3FC"/>
-        </w:rPr>
-        <w:t>পরিচিত</w:t>
-      </w:r>
-      <w:proofErr w:type="spellEnd"/>
-      <w:r>
-        <w:rPr>
-          <w:rStyle w:val="rynqvb"/>
-          <w:rFonts w:ascii="Nirmala UI" w:hAnsi="Nirmala UI" w:cs="Nirmala UI"/>
-          <w:sz w:val="27"/>
-          <w:szCs w:val="27"/>
-          <w:shd w:val="clear" w:color="auto" w:fill="D2E3FC"/>
-        </w:rPr>
-        <w:t>।</w:t>
-      </w:r>
-      <w:r>
-        <w:rPr>
-          <w:rFonts w:ascii="Arial" w:hAnsi="Arial" w:cs="Arial"/>
-          <w:color w:val="000000" w:themeColor="text1"/>
-          <w:sz w:val="27"/>
-          <w:szCs w:val="27"/>
-          <w:shd w:val="clear" w:color="auto" w:fill="F5F5F5"/>
-        </w:rPr>
-        <w:t xml:space="preserve"> </w:t>
-      </w:r>
-      <w:proofErr w:type="spellStart"/>
-      <w:r>
-        <w:rPr>
           <w:rStyle w:val="rynqvb"/>
           <w:rFonts w:ascii="Nirmala UI" w:hAnsi="Nirmala UI" w:cs="Nirmala UI"/>
           <w:color w:val="000000" w:themeColor="text1"/>
@@ -8793,6 +8338,465 @@
           <w:szCs w:val="27"/>
           <w:shd w:val="clear" w:color="auto" w:fill="F5F5F5"/>
         </w:rPr>
+      </w:pPr>
+      <w:proofErr w:type="gramStart"/>
+      <w:r>
+        <w:rPr>
+          <w:rFonts w:ascii="Verdana" w:eastAsia="Times New Roman" w:hAnsi="Verdana" w:cs="Nirmala UI"/>
+          <w:b/>
+          <w:szCs w:val="24"/>
+        </w:rPr>
+        <w:t xml:space="preserve">Parameter </w:t>
+      </w:r>
+      <w:proofErr w:type="spellStart"/>
+      <w:r>
+        <w:rPr>
+          <w:rFonts w:ascii="Verdana" w:eastAsia="Times New Roman" w:hAnsi="Verdana" w:cs="Nirmala UI"/>
+          <w:b/>
+          <w:szCs w:val="24"/>
+        </w:rPr>
+        <w:t>vs</w:t>
+      </w:r>
+      <w:proofErr w:type="spellEnd"/>
+      <w:r>
+        <w:rPr>
+          <w:rFonts w:ascii="Verdana" w:eastAsia="Times New Roman" w:hAnsi="Verdana" w:cs="Nirmala UI"/>
+          <w:b/>
+          <w:szCs w:val="24"/>
+        </w:rPr>
+        <w:t xml:space="preserve"> Arguments:</w:t>
+      </w:r>
+      <w:r>
+        <w:rPr>
+          <w:rFonts w:ascii="Verdana" w:eastAsia="Times New Roman" w:hAnsi="Verdana" w:cs="Nirmala UI"/>
+          <w:szCs w:val="24"/>
+        </w:rPr>
+        <w:t xml:space="preserve"> </w:t>
+      </w:r>
+      <w:r>
+        <w:rPr>
+          <w:rStyle w:val="rynqvb"/>
+          <w:rFonts w:ascii="Nirmala UI" w:hAnsi="Nirmala UI" w:cs="Nirmala UI"/>
+          <w:sz w:val="27"/>
+          <w:szCs w:val="27"/>
+          <w:shd w:val="clear" w:color="auto" w:fill="D2E3FC"/>
+        </w:rPr>
+        <w:t xml:space="preserve"> </w:t>
+      </w:r>
+      <w:proofErr w:type="spellStart"/>
+      <w:r>
+        <w:rPr>
+          <w:rStyle w:val="rynqvb"/>
+          <w:rFonts w:ascii="Nirmala UI" w:hAnsi="Nirmala UI" w:cs="Nirmala UI"/>
+          <w:sz w:val="27"/>
+          <w:szCs w:val="27"/>
+          <w:shd w:val="clear" w:color="auto" w:fill="D2E3FC"/>
+        </w:rPr>
+        <w:t>ফাংশন</w:t>
+      </w:r>
+      <w:proofErr w:type="spellEnd"/>
+      <w:r>
+        <w:rPr>
+          <w:rStyle w:val="rynqvb"/>
+          <w:rFonts w:ascii="Arial" w:hAnsi="Arial" w:cs="Arial"/>
+          <w:sz w:val="27"/>
+          <w:szCs w:val="27"/>
+          <w:shd w:val="clear" w:color="auto" w:fill="D2E3FC"/>
+        </w:rPr>
+        <w:t xml:space="preserve"> </w:t>
+      </w:r>
+      <w:proofErr w:type="spellStart"/>
+      <w:r>
+        <w:rPr>
+          <w:rStyle w:val="rynqvb"/>
+          <w:rFonts w:ascii="Nirmala UI" w:hAnsi="Nirmala UI" w:cs="Nirmala UI"/>
+          <w:sz w:val="27"/>
+          <w:szCs w:val="27"/>
+          <w:shd w:val="clear" w:color="auto" w:fill="D2E3FC"/>
+        </w:rPr>
+        <w:t>কল</w:t>
+      </w:r>
+      <w:proofErr w:type="spellEnd"/>
+      <w:r>
+        <w:rPr>
+          <w:rStyle w:val="rynqvb"/>
+          <w:rFonts w:ascii="Arial" w:hAnsi="Arial" w:cs="Arial"/>
+          <w:sz w:val="27"/>
+          <w:szCs w:val="27"/>
+          <w:shd w:val="clear" w:color="auto" w:fill="D2E3FC"/>
+        </w:rPr>
+        <w:t xml:space="preserve"> </w:t>
+      </w:r>
+      <w:proofErr w:type="spellStart"/>
+      <w:r>
+        <w:rPr>
+          <w:rStyle w:val="rynqvb"/>
+          <w:rFonts w:ascii="Nirmala UI" w:hAnsi="Nirmala UI" w:cs="Nirmala UI"/>
+          <w:sz w:val="27"/>
+          <w:szCs w:val="27"/>
+          <w:shd w:val="clear" w:color="auto" w:fill="D2E3FC"/>
+        </w:rPr>
+        <w:t>করার</w:t>
+      </w:r>
+      <w:proofErr w:type="spellEnd"/>
+      <w:r>
+        <w:rPr>
+          <w:rStyle w:val="rynqvb"/>
+          <w:rFonts w:ascii="Arial" w:hAnsi="Arial" w:cs="Arial"/>
+          <w:sz w:val="27"/>
+          <w:szCs w:val="27"/>
+          <w:shd w:val="clear" w:color="auto" w:fill="D2E3FC"/>
+        </w:rPr>
+        <w:t xml:space="preserve"> </w:t>
+      </w:r>
+      <w:proofErr w:type="spellStart"/>
+      <w:r>
+        <w:rPr>
+          <w:rStyle w:val="rynqvb"/>
+          <w:rFonts w:ascii="Nirmala UI" w:hAnsi="Nirmala UI" w:cs="Nirmala UI"/>
+          <w:sz w:val="27"/>
+          <w:szCs w:val="27"/>
+          <w:shd w:val="clear" w:color="auto" w:fill="D2E3FC"/>
+        </w:rPr>
+        <w:t>সময</w:t>
+      </w:r>
+      <w:proofErr w:type="spellEnd"/>
+      <w:r>
+        <w:rPr>
+          <w:rStyle w:val="rynqvb"/>
+          <w:rFonts w:ascii="Nirmala UI" w:hAnsi="Nirmala UI" w:cs="Nirmala UI"/>
+          <w:sz w:val="27"/>
+          <w:szCs w:val="27"/>
+          <w:shd w:val="clear" w:color="auto" w:fill="D2E3FC"/>
+        </w:rPr>
+        <w:t>়</w:t>
+      </w:r>
+      <w:r>
+        <w:rPr>
+          <w:rStyle w:val="rynqvb"/>
+          <w:rFonts w:ascii="Arial" w:hAnsi="Arial" w:cs="Arial"/>
+          <w:sz w:val="27"/>
+          <w:szCs w:val="27"/>
+          <w:shd w:val="clear" w:color="auto" w:fill="D2E3FC"/>
+        </w:rPr>
+        <w:t xml:space="preserve"> </w:t>
+      </w:r>
+      <w:proofErr w:type="spellStart"/>
+      <w:r>
+        <w:rPr>
+          <w:rStyle w:val="rynqvb"/>
+          <w:rFonts w:ascii="Nirmala UI" w:hAnsi="Nirmala UI" w:cs="Nirmala UI"/>
+          <w:sz w:val="27"/>
+          <w:szCs w:val="27"/>
+          <w:shd w:val="clear" w:color="auto" w:fill="D2E3FC"/>
+        </w:rPr>
+        <w:t>একটি</w:t>
+      </w:r>
+      <w:proofErr w:type="spellEnd"/>
+      <w:r>
+        <w:rPr>
+          <w:rStyle w:val="rynqvb"/>
+          <w:rFonts w:ascii="Arial" w:hAnsi="Arial" w:cs="Arial"/>
+          <w:sz w:val="27"/>
+          <w:szCs w:val="27"/>
+          <w:shd w:val="clear" w:color="auto" w:fill="D2E3FC"/>
+        </w:rPr>
+        <w:t xml:space="preserve"> </w:t>
+      </w:r>
+      <w:proofErr w:type="spellStart"/>
+      <w:r>
+        <w:rPr>
+          <w:rStyle w:val="rynqvb"/>
+          <w:rFonts w:ascii="Nirmala UI" w:hAnsi="Nirmala UI" w:cs="Nirmala UI"/>
+          <w:sz w:val="27"/>
+          <w:szCs w:val="27"/>
+          <w:shd w:val="clear" w:color="auto" w:fill="D2E3FC"/>
+        </w:rPr>
+        <w:t>ফাংশনের</w:t>
+      </w:r>
+      <w:proofErr w:type="spellEnd"/>
+      <w:r>
+        <w:rPr>
+          <w:rStyle w:val="rynqvb"/>
+          <w:rFonts w:ascii="Arial" w:hAnsi="Arial" w:cs="Arial"/>
+          <w:sz w:val="27"/>
+          <w:szCs w:val="27"/>
+          <w:shd w:val="clear" w:color="auto" w:fill="D2E3FC"/>
+        </w:rPr>
+        <w:t xml:space="preserve"> </w:t>
+      </w:r>
+      <w:proofErr w:type="spellStart"/>
+      <w:r>
+        <w:rPr>
+          <w:rStyle w:val="rynqvb"/>
+          <w:rFonts w:ascii="Nirmala UI" w:hAnsi="Nirmala UI" w:cs="Nirmala UI"/>
+          <w:sz w:val="27"/>
+          <w:szCs w:val="27"/>
+          <w:shd w:val="clear" w:color="auto" w:fill="D2E3FC"/>
+        </w:rPr>
+        <w:t>মধ্যে</w:t>
+      </w:r>
+      <w:proofErr w:type="spellEnd"/>
+      <w:r>
+        <w:rPr>
+          <w:rStyle w:val="rynqvb"/>
+          <w:rFonts w:ascii="Arial" w:hAnsi="Arial" w:cs="Arial"/>
+          <w:sz w:val="27"/>
+          <w:szCs w:val="27"/>
+          <w:shd w:val="clear" w:color="auto" w:fill="D2E3FC"/>
+        </w:rPr>
+        <w:t xml:space="preserve"> </w:t>
+      </w:r>
+      <w:proofErr w:type="spellStart"/>
+      <w:r>
+        <w:rPr>
+          <w:rStyle w:val="rynqvb"/>
+          <w:rFonts w:ascii="Nirmala UI" w:hAnsi="Nirmala UI" w:cs="Nirmala UI"/>
+          <w:sz w:val="27"/>
+          <w:szCs w:val="27"/>
+          <w:shd w:val="clear" w:color="auto" w:fill="D2E3FC"/>
+        </w:rPr>
+        <w:t>যে</w:t>
+      </w:r>
+      <w:proofErr w:type="spellEnd"/>
+      <w:r>
+        <w:rPr>
+          <w:rStyle w:val="rynqvb"/>
+          <w:rFonts w:ascii="Arial" w:hAnsi="Arial" w:cs="Arial"/>
+          <w:sz w:val="27"/>
+          <w:szCs w:val="27"/>
+          <w:shd w:val="clear" w:color="auto" w:fill="D2E3FC"/>
+        </w:rPr>
+        <w:t xml:space="preserve"> </w:t>
+      </w:r>
+      <w:proofErr w:type="spellStart"/>
+      <w:r>
+        <w:rPr>
+          <w:rStyle w:val="rynqvb"/>
+          <w:rFonts w:ascii="Nirmala UI" w:hAnsi="Nirmala UI" w:cs="Nirmala UI"/>
+          <w:sz w:val="27"/>
+          <w:szCs w:val="27"/>
+          <w:shd w:val="clear" w:color="auto" w:fill="D2E3FC"/>
+        </w:rPr>
+        <w:t>মানগুলি</w:t>
+      </w:r>
+      <w:proofErr w:type="spellEnd"/>
+      <w:r>
+        <w:rPr>
+          <w:rStyle w:val="rynqvb"/>
+          <w:rFonts w:ascii="Arial" w:hAnsi="Arial" w:cs="Arial"/>
+          <w:sz w:val="27"/>
+          <w:szCs w:val="27"/>
+          <w:shd w:val="clear" w:color="auto" w:fill="D2E3FC"/>
+        </w:rPr>
+        <w:t xml:space="preserve"> </w:t>
+      </w:r>
+      <w:proofErr w:type="spellStart"/>
+      <w:r>
+        <w:rPr>
+          <w:rStyle w:val="rynqvb"/>
+          <w:rFonts w:ascii="Nirmala UI" w:hAnsi="Nirmala UI" w:cs="Nirmala UI"/>
+          <w:sz w:val="27"/>
+          <w:szCs w:val="27"/>
+          <w:shd w:val="clear" w:color="auto" w:fill="D2E3FC"/>
+        </w:rPr>
+        <w:t>ঘোষণা</w:t>
+      </w:r>
+      <w:proofErr w:type="spellEnd"/>
+      <w:r>
+        <w:rPr>
+          <w:rStyle w:val="rynqvb"/>
+          <w:rFonts w:ascii="Arial" w:hAnsi="Arial" w:cs="Arial"/>
+          <w:sz w:val="27"/>
+          <w:szCs w:val="27"/>
+          <w:shd w:val="clear" w:color="auto" w:fill="D2E3FC"/>
+        </w:rPr>
+        <w:t xml:space="preserve"> </w:t>
+      </w:r>
+      <w:proofErr w:type="spellStart"/>
+      <w:r>
+        <w:rPr>
+          <w:rStyle w:val="rynqvb"/>
+          <w:rFonts w:ascii="Nirmala UI" w:hAnsi="Nirmala UI" w:cs="Nirmala UI"/>
+          <w:sz w:val="27"/>
+          <w:szCs w:val="27"/>
+          <w:shd w:val="clear" w:color="auto" w:fill="D2E3FC"/>
+        </w:rPr>
+        <w:t>করা</w:t>
+      </w:r>
+      <w:proofErr w:type="spellEnd"/>
+      <w:r>
+        <w:rPr>
+          <w:rStyle w:val="rynqvb"/>
+          <w:rFonts w:ascii="Arial" w:hAnsi="Arial" w:cs="Arial"/>
+          <w:sz w:val="27"/>
+          <w:szCs w:val="27"/>
+          <w:shd w:val="clear" w:color="auto" w:fill="D2E3FC"/>
+        </w:rPr>
+        <w:t xml:space="preserve"> </w:t>
+      </w:r>
+      <w:proofErr w:type="spellStart"/>
+      <w:r>
+        <w:rPr>
+          <w:rStyle w:val="rynqvb"/>
+          <w:rFonts w:ascii="Nirmala UI" w:hAnsi="Nirmala UI" w:cs="Nirmala UI"/>
+          <w:sz w:val="27"/>
+          <w:szCs w:val="27"/>
+          <w:shd w:val="clear" w:color="auto" w:fill="D2E3FC"/>
+        </w:rPr>
+        <w:t>হয</w:t>
+      </w:r>
+      <w:proofErr w:type="spellEnd"/>
+      <w:r>
+        <w:rPr>
+          <w:rStyle w:val="rynqvb"/>
+          <w:rFonts w:ascii="Nirmala UI" w:hAnsi="Nirmala UI" w:cs="Nirmala UI"/>
+          <w:sz w:val="27"/>
+          <w:szCs w:val="27"/>
+          <w:shd w:val="clear" w:color="auto" w:fill="D2E3FC"/>
+        </w:rPr>
+        <w:t>়</w:t>
+      </w:r>
+      <w:r>
+        <w:rPr>
+          <w:rStyle w:val="rynqvb"/>
+          <w:rFonts w:ascii="Arial" w:hAnsi="Arial" w:cs="Arial"/>
+          <w:sz w:val="27"/>
+          <w:szCs w:val="27"/>
+          <w:shd w:val="clear" w:color="auto" w:fill="D2E3FC"/>
+        </w:rPr>
+        <w:t xml:space="preserve"> </w:t>
+      </w:r>
+      <w:proofErr w:type="spellStart"/>
+      <w:r>
+        <w:rPr>
+          <w:rStyle w:val="rynqvb"/>
+          <w:rFonts w:ascii="Nirmala UI" w:hAnsi="Nirmala UI" w:cs="Nirmala UI"/>
+          <w:sz w:val="27"/>
+          <w:szCs w:val="27"/>
+          <w:shd w:val="clear" w:color="auto" w:fill="D2E3FC"/>
+        </w:rPr>
+        <w:t>সেগুলি</w:t>
+      </w:r>
+      <w:proofErr w:type="spellEnd"/>
+      <w:r>
+        <w:rPr>
+          <w:rStyle w:val="rynqvb"/>
+          <w:rFonts w:ascii="Arial" w:hAnsi="Arial" w:cs="Arial"/>
+          <w:sz w:val="27"/>
+          <w:szCs w:val="27"/>
+          <w:shd w:val="clear" w:color="auto" w:fill="D2E3FC"/>
+        </w:rPr>
+        <w:t xml:space="preserve"> </w:t>
+      </w:r>
+      <w:proofErr w:type="spellStart"/>
+      <w:r>
+        <w:rPr>
+          <w:rStyle w:val="rynqvb"/>
+          <w:rFonts w:ascii="Nirmala UI" w:hAnsi="Nirmala UI" w:cs="Nirmala UI"/>
+          <w:sz w:val="27"/>
+          <w:szCs w:val="27"/>
+          <w:shd w:val="clear" w:color="auto" w:fill="D2E3FC"/>
+        </w:rPr>
+        <w:t>একটি</w:t>
+      </w:r>
+      <w:proofErr w:type="spellEnd"/>
+      <w:r>
+        <w:rPr>
+          <w:rStyle w:val="rynqvb"/>
+          <w:rFonts w:ascii="Arial" w:hAnsi="Arial" w:cs="Arial"/>
+          <w:sz w:val="27"/>
+          <w:szCs w:val="27"/>
+          <w:shd w:val="clear" w:color="auto" w:fill="D2E3FC"/>
+        </w:rPr>
+        <w:t xml:space="preserve"> </w:t>
+      </w:r>
+      <w:proofErr w:type="spellStart"/>
+      <w:r>
+        <w:rPr>
+          <w:rStyle w:val="rynqvb"/>
+          <w:rFonts w:ascii="Nirmala UI" w:hAnsi="Nirmala UI" w:cs="Nirmala UI"/>
+          <w:sz w:val="27"/>
+          <w:szCs w:val="27"/>
+          <w:shd w:val="clear" w:color="auto" w:fill="D2E3FC"/>
+        </w:rPr>
+        <w:t>আর্গুমেন্ট</w:t>
+      </w:r>
+      <w:proofErr w:type="spellEnd"/>
+      <w:r>
+        <w:rPr>
+          <w:rStyle w:val="rynqvb"/>
+          <w:rFonts w:ascii="Arial" w:hAnsi="Arial" w:cs="Arial"/>
+          <w:sz w:val="27"/>
+          <w:szCs w:val="27"/>
+          <w:shd w:val="clear" w:color="auto" w:fill="D2E3FC"/>
+        </w:rPr>
+        <w:t xml:space="preserve"> </w:t>
+      </w:r>
+      <w:proofErr w:type="spellStart"/>
+      <w:r>
+        <w:rPr>
+          <w:rStyle w:val="rynqvb"/>
+          <w:rFonts w:ascii="Nirmala UI" w:hAnsi="Nirmala UI" w:cs="Nirmala UI"/>
+          <w:sz w:val="27"/>
+          <w:szCs w:val="27"/>
+          <w:shd w:val="clear" w:color="auto" w:fill="D2E3FC"/>
+        </w:rPr>
+        <w:t>হিসাবে</w:t>
+      </w:r>
+      <w:proofErr w:type="spellEnd"/>
+      <w:r>
+        <w:rPr>
+          <w:rStyle w:val="rynqvb"/>
+          <w:rFonts w:ascii="Arial" w:hAnsi="Arial" w:cs="Arial"/>
+          <w:sz w:val="27"/>
+          <w:szCs w:val="27"/>
+          <w:shd w:val="clear" w:color="auto" w:fill="D2E3FC"/>
+        </w:rPr>
+        <w:t xml:space="preserve"> </w:t>
+      </w:r>
+      <w:proofErr w:type="spellStart"/>
+      <w:r>
+        <w:rPr>
+          <w:rStyle w:val="rynqvb"/>
+          <w:rFonts w:ascii="Nirmala UI" w:hAnsi="Nirmala UI" w:cs="Nirmala UI"/>
+          <w:sz w:val="27"/>
+          <w:szCs w:val="27"/>
+          <w:shd w:val="clear" w:color="auto" w:fill="D2E3FC"/>
+        </w:rPr>
+        <w:t>পরিচিত</w:t>
+      </w:r>
+      <w:proofErr w:type="spellEnd"/>
+      <w:r>
+        <w:rPr>
+          <w:rStyle w:val="rynqvb"/>
+          <w:rFonts w:ascii="Nirmala UI" w:hAnsi="Nirmala UI" w:cs="Nirmala UI"/>
+          <w:sz w:val="27"/>
+          <w:szCs w:val="27"/>
+          <w:shd w:val="clear" w:color="auto" w:fill="D2E3FC"/>
+        </w:rPr>
+        <w:t>।</w:t>
+      </w:r>
+      <w:r>
+        <w:rPr>
+          <w:rFonts w:ascii="Arial" w:hAnsi="Arial" w:cs="Arial"/>
+          <w:color w:val="000000" w:themeColor="text1"/>
+          <w:sz w:val="27"/>
+          <w:szCs w:val="27"/>
+          <w:shd w:val="clear" w:color="auto" w:fill="F5F5F5"/>
+        </w:rPr>
+        <w:t xml:space="preserve"> </w:t>
+      </w:r>
+      <w:proofErr w:type="spellStart"/>
+      <w:r>
+        <w:rPr>
+          <w:rStyle w:val="rynqvb"/>
+          <w:rFonts w:ascii="Nirmala UI" w:hAnsi="Nirmala UI" w:cs="Nirmala UI"/>
+          <w:color w:val="000000" w:themeColor="text1"/>
+          <w:sz w:val="27"/>
+          <w:szCs w:val="27"/>
+          <w:shd w:val="clear" w:color="auto" w:fill="F5F5F5"/>
+        </w:rPr>
         <w:t>যখন</w:t>
       </w:r>
       <w:proofErr w:type="spellEnd"/>
@@ -9166,6 +9170,355 @@
         <w:t>।</w:t>
       </w:r>
       <w:proofErr w:type="gramEnd"/>
+    </w:p>
+    <w:p>
+      <w:pPr>
+        <w:jc w:val="center"/>
+        <w:rPr>
+          <w:rFonts w:ascii="Verdana" w:eastAsia="Times New Roman" w:hAnsi="Verdana" w:cs="Times New Roman"/>
+          <w:b/>
+          <w:szCs w:val="24"/>
+          <w:u w:val="single"/>
+        </w:rPr>
+      </w:pPr>
+      <w:r>
+        <w:rPr>
+          <w:rFonts w:ascii="Verdana" w:eastAsia="Times New Roman" w:hAnsi="Verdana" w:cs="Times New Roman"/>
+          <w:b/>
+          <w:szCs w:val="24"/>
+          <w:u w:val="single"/>
+        </w:rPr>
+        <w:t xml:space="preserve">Object </w:t>
+      </w:r>
+    </w:p>
+    <w:p>
+      <w:pPr>
+        <w:rPr>
+          <w:rFonts w:ascii="Nirmala UI" w:eastAsia="Times New Roman" w:hAnsi="Nirmala UI" w:cs="Nirmala UI"/>
+          <w:sz w:val="24"/>
+          <w:szCs w:val="24"/>
+        </w:rPr>
+      </w:pPr>
+      <w:r>
+        <w:rPr>
+          <w:rFonts w:ascii="Verdana" w:eastAsia="Times New Roman" w:hAnsi="Verdana" w:cs="Times New Roman"/>
+          <w:sz w:val="24"/>
+          <w:szCs w:val="24"/>
+        </w:rPr>
+        <w:t xml:space="preserve">Object </w:t>
+      </w:r>
+      <w:proofErr w:type="spellStart"/>
+      <w:r>
+        <w:rPr>
+          <w:rFonts w:ascii="Nirmala UI" w:eastAsia="Times New Roman" w:hAnsi="Nirmala UI" w:cs="Nirmala UI"/>
+          <w:sz w:val="24"/>
+          <w:szCs w:val="24"/>
+        </w:rPr>
+        <w:t>হলো</w:t>
+      </w:r>
+      <w:proofErr w:type="spellEnd"/>
+      <w:r>
+        <w:rPr>
+          <w:rFonts w:ascii="Nirmala UI" w:eastAsia="Times New Roman" w:hAnsi="Nirmala UI" w:cs="Nirmala UI"/>
+          <w:sz w:val="24"/>
+          <w:szCs w:val="24"/>
+        </w:rPr>
+        <w:t xml:space="preserve"> </w:t>
+      </w:r>
+      <w:proofErr w:type="spellStart"/>
+      <w:r>
+        <w:rPr>
+          <w:rFonts w:ascii="Nirmala UI" w:eastAsia="Times New Roman" w:hAnsi="Nirmala UI" w:cs="Nirmala UI"/>
+          <w:sz w:val="24"/>
+          <w:szCs w:val="24"/>
+        </w:rPr>
+        <w:t>একটি</w:t>
+      </w:r>
+      <w:proofErr w:type="spellEnd"/>
+      <w:r>
+        <w:rPr>
+          <w:rFonts w:ascii="Nirmala UI" w:eastAsia="Times New Roman" w:hAnsi="Nirmala UI" w:cs="Nirmala UI"/>
+          <w:sz w:val="24"/>
+          <w:szCs w:val="24"/>
+        </w:rPr>
+        <w:t xml:space="preserve"> </w:t>
+      </w:r>
+      <w:r>
+        <w:rPr>
+          <w:rFonts w:ascii="Verdana" w:eastAsia="Times New Roman" w:hAnsi="Verdana" w:cs="Times New Roman"/>
+          <w:sz w:val="24"/>
+          <w:szCs w:val="24"/>
+        </w:rPr>
+        <w:t xml:space="preserve">variable </w:t>
+      </w:r>
+      <w:proofErr w:type="spellStart"/>
+      <w:r>
+        <w:rPr>
+          <w:rFonts w:ascii="Nirmala UI" w:eastAsia="Times New Roman" w:hAnsi="Nirmala UI" w:cs="Nirmala UI"/>
+          <w:sz w:val="24"/>
+          <w:szCs w:val="24"/>
+        </w:rPr>
+        <w:t>যা</w:t>
+      </w:r>
+      <w:proofErr w:type="spellEnd"/>
+      <w:r>
+        <w:rPr>
+          <w:rFonts w:ascii="Nirmala UI" w:eastAsia="Times New Roman" w:hAnsi="Nirmala UI" w:cs="Nirmala UI"/>
+          <w:sz w:val="24"/>
+          <w:szCs w:val="24"/>
+        </w:rPr>
+        <w:t xml:space="preserve"> </w:t>
+      </w:r>
+      <w:proofErr w:type="spellStart"/>
+      <w:r>
+        <w:rPr>
+          <w:rFonts w:ascii="Nirmala UI" w:eastAsia="Times New Roman" w:hAnsi="Nirmala UI" w:cs="Nirmala UI"/>
+          <w:sz w:val="24"/>
+          <w:szCs w:val="24"/>
+        </w:rPr>
+        <w:t>অনেক</w:t>
+      </w:r>
+      <w:proofErr w:type="spellEnd"/>
+      <w:r>
+        <w:rPr>
+          <w:rFonts w:ascii="Nirmala UI" w:eastAsia="Times New Roman" w:hAnsi="Nirmala UI" w:cs="Nirmala UI"/>
+          <w:sz w:val="24"/>
+          <w:szCs w:val="24"/>
+        </w:rPr>
+        <w:t xml:space="preserve"> </w:t>
+      </w:r>
+      <w:proofErr w:type="spellStart"/>
+      <w:r>
+        <w:rPr>
+          <w:rFonts w:ascii="Nirmala UI" w:eastAsia="Times New Roman" w:hAnsi="Nirmala UI" w:cs="Nirmala UI"/>
+          <w:sz w:val="24"/>
+          <w:szCs w:val="24"/>
+        </w:rPr>
+        <w:t>মান</w:t>
+      </w:r>
+      <w:proofErr w:type="spellEnd"/>
+      <w:r>
+        <w:rPr>
+          <w:rFonts w:ascii="Nirmala UI" w:eastAsia="Times New Roman" w:hAnsi="Nirmala UI" w:cs="Nirmala UI"/>
+          <w:sz w:val="24"/>
+          <w:szCs w:val="24"/>
+        </w:rPr>
+        <w:t xml:space="preserve"> </w:t>
+      </w:r>
+      <w:proofErr w:type="spellStart"/>
+      <w:r>
+        <w:rPr>
+          <w:rFonts w:ascii="Nirmala UI" w:eastAsia="Times New Roman" w:hAnsi="Nirmala UI" w:cs="Nirmala UI"/>
+          <w:sz w:val="24"/>
+          <w:szCs w:val="24"/>
+        </w:rPr>
+        <w:t>ধারণ</w:t>
+      </w:r>
+      <w:proofErr w:type="spellEnd"/>
+      <w:r>
+        <w:rPr>
+          <w:rFonts w:ascii="Nirmala UI" w:eastAsia="Times New Roman" w:hAnsi="Nirmala UI" w:cs="Nirmala UI"/>
+          <w:sz w:val="24"/>
+          <w:szCs w:val="24"/>
+        </w:rPr>
+        <w:t xml:space="preserve"> </w:t>
+      </w:r>
+      <w:proofErr w:type="spellStart"/>
+      <w:r>
+        <w:rPr>
+          <w:rFonts w:ascii="Nirmala UI" w:eastAsia="Times New Roman" w:hAnsi="Nirmala UI" w:cs="Nirmala UI"/>
+          <w:sz w:val="24"/>
+          <w:szCs w:val="24"/>
+        </w:rPr>
+        <w:t>করতে</w:t>
+      </w:r>
+      <w:proofErr w:type="spellEnd"/>
+      <w:r>
+        <w:rPr>
+          <w:rFonts w:ascii="Nirmala UI" w:eastAsia="Times New Roman" w:hAnsi="Nirmala UI" w:cs="Nirmala UI"/>
+          <w:sz w:val="24"/>
+          <w:szCs w:val="24"/>
+        </w:rPr>
+        <w:t xml:space="preserve"> </w:t>
+      </w:r>
+      <w:proofErr w:type="spellStart"/>
+      <w:r>
+        <w:rPr>
+          <w:rFonts w:ascii="Nirmala UI" w:eastAsia="Times New Roman" w:hAnsi="Nirmala UI" w:cs="Nirmala UI"/>
+          <w:sz w:val="24"/>
+          <w:szCs w:val="24"/>
+        </w:rPr>
+        <w:t>পারে</w:t>
+      </w:r>
+      <w:proofErr w:type="spellEnd"/>
+      <w:r>
+        <w:rPr>
+          <w:rFonts w:ascii="Nirmala UI" w:eastAsia="Times New Roman" w:hAnsi="Nirmala UI" w:cs="Nirmala UI"/>
+          <w:sz w:val="24"/>
+          <w:szCs w:val="24"/>
+        </w:rPr>
+        <w:t>।</w:t>
+      </w:r>
+    </w:p>
+    <w:p>
+      <w:pPr>
+        <w:jc w:val="center"/>
+        <w:rPr>
+          <w:rFonts w:ascii="Verdana" w:eastAsia="Times New Roman" w:hAnsi="Verdana" w:cs="Nirmala UI"/>
+          <w:b/>
+          <w:szCs w:val="24"/>
+          <w:u w:val="single"/>
+        </w:rPr>
+      </w:pPr>
+      <w:r>
+        <w:rPr>
+          <w:rFonts w:ascii="Verdana" w:eastAsia="Times New Roman" w:hAnsi="Verdana" w:cs="Nirmala UI"/>
+          <w:b/>
+          <w:szCs w:val="24"/>
+          <w:u w:val="single"/>
+        </w:rPr>
+        <w:t xml:space="preserve">Array </w:t>
+      </w:r>
+      <w:proofErr w:type="spellStart"/>
+      <w:r>
+        <w:rPr>
+          <w:rFonts w:ascii="Verdana" w:eastAsia="Times New Roman" w:hAnsi="Verdana" w:cs="Nirmala UI"/>
+          <w:b/>
+          <w:szCs w:val="24"/>
+          <w:u w:val="single"/>
+        </w:rPr>
+        <w:t>vs</w:t>
+      </w:r>
+      <w:proofErr w:type="spellEnd"/>
+      <w:r>
+        <w:rPr>
+          <w:rFonts w:ascii="Verdana" w:eastAsia="Times New Roman" w:hAnsi="Verdana" w:cs="Nirmala UI"/>
+          <w:b/>
+          <w:szCs w:val="24"/>
+          <w:u w:val="single"/>
+        </w:rPr>
+        <w:t xml:space="preserve"> object</w:t>
+      </w:r>
+    </w:p>
+    <w:p>
+      <w:pPr>
+        <w:pStyle w:val="ListParagraph"/>
+        <w:numPr>
+          <w:ilvl w:val="0"/>
+          <w:numId w:val="12"/>
+        </w:numPr>
+        <w:rPr>
+          <w:rFonts w:ascii="Verdana" w:eastAsia="Times New Roman" w:hAnsi="Verdana" w:cs="Nirmala UI"/>
+          <w:sz w:val="24"/>
+          <w:szCs w:val="24"/>
+        </w:rPr>
+      </w:pPr>
+      <w:r>
+        <w:rPr>
+          <w:rFonts w:ascii="Verdana" w:eastAsia="Times New Roman" w:hAnsi="Verdana" w:cs="Nirmala UI"/>
+          <w:sz w:val="24"/>
+          <w:szCs w:val="24"/>
+        </w:rPr>
+        <w:t>Different syntax</w:t>
+      </w:r>
+    </w:p>
+    <w:p>
+      <w:pPr>
+        <w:pStyle w:val="ListParagraph"/>
+        <w:numPr>
+          <w:ilvl w:val="0"/>
+          <w:numId w:val="12"/>
+        </w:numPr>
+        <w:rPr>
+          <w:rFonts w:ascii="Verdana" w:eastAsia="Times New Roman" w:hAnsi="Verdana" w:cs="Nirmala UI"/>
+          <w:sz w:val="24"/>
+          <w:szCs w:val="24"/>
+        </w:rPr>
+      </w:pPr>
+      <w:r>
+        <w:rPr>
+          <w:rFonts w:ascii="Verdana" w:eastAsia="Times New Roman" w:hAnsi="Verdana" w:cs="Nirmala UI"/>
+          <w:sz w:val="24"/>
+          <w:szCs w:val="24"/>
+        </w:rPr>
+        <w:t>Array stores data in ordered (sequential) collection. This is not true for object.</w:t>
+      </w:r>
+    </w:p>
+    <w:p>
+      <w:pPr>
+        <w:pStyle w:val="ListParagraph"/>
+        <w:numPr>
+          <w:ilvl w:val="0"/>
+          <w:numId w:val="12"/>
+        </w:numPr>
+        <w:rPr>
+          <w:rFonts w:ascii="Verdana" w:eastAsia="Times New Roman" w:hAnsi="Verdana" w:cs="Nirmala UI"/>
+          <w:sz w:val="24"/>
+          <w:szCs w:val="24"/>
+        </w:rPr>
+      </w:pPr>
+      <w:r>
+        <w:rPr>
+          <w:rFonts w:ascii="Verdana" w:eastAsia="Times New Roman" w:hAnsi="Verdana" w:cs="Nirmala UI"/>
+          <w:sz w:val="24"/>
+          <w:szCs w:val="24"/>
+        </w:rPr>
+        <w:t xml:space="preserve">Data </w:t>
+      </w:r>
+      <w:proofErr w:type="gramStart"/>
+      <w:r>
+        <w:rPr>
+          <w:rFonts w:ascii="Verdana" w:eastAsia="Times New Roman" w:hAnsi="Verdana" w:cs="Nirmala UI"/>
+          <w:sz w:val="24"/>
+          <w:szCs w:val="24"/>
+        </w:rPr>
+        <w:t>can be accessed</w:t>
+      </w:r>
+      <w:proofErr w:type="gramEnd"/>
+      <w:r>
+        <w:rPr>
+          <w:rFonts w:ascii="Verdana" w:eastAsia="Times New Roman" w:hAnsi="Verdana" w:cs="Nirmala UI"/>
+          <w:sz w:val="24"/>
+          <w:szCs w:val="24"/>
+        </w:rPr>
+        <w:t xml:space="preserve"> in array using numerical index. [0]</w:t>
+      </w:r>
+      <w:proofErr w:type="gramStart"/>
+      <w:r>
+        <w:rPr>
+          <w:rFonts w:ascii="Verdana" w:eastAsia="Times New Roman" w:hAnsi="Verdana" w:cs="Nirmala UI"/>
+          <w:sz w:val="24"/>
+          <w:szCs w:val="24"/>
+        </w:rPr>
+        <w:t>,[</w:t>
+      </w:r>
+      <w:proofErr w:type="gramEnd"/>
+      <w:r>
+        <w:rPr>
+          <w:rFonts w:ascii="Verdana" w:eastAsia="Times New Roman" w:hAnsi="Verdana" w:cs="Nirmala UI"/>
+          <w:sz w:val="24"/>
+          <w:szCs w:val="24"/>
+        </w:rPr>
+        <w:t xml:space="preserve">1], … [n]. </w:t>
+      </w:r>
+      <w:proofErr w:type="gramStart"/>
+      <w:r>
+        <w:rPr>
+          <w:rFonts w:ascii="Verdana" w:eastAsia="Times New Roman" w:hAnsi="Verdana" w:cs="Nirmala UI"/>
+          <w:sz w:val="24"/>
+          <w:szCs w:val="24"/>
+        </w:rPr>
+        <w:t>for</w:t>
+      </w:r>
+      <w:proofErr w:type="gramEnd"/>
+      <w:r>
+        <w:rPr>
+          <w:rFonts w:ascii="Verdana" w:eastAsia="Times New Roman" w:hAnsi="Verdana" w:cs="Nirmala UI"/>
+          <w:sz w:val="24"/>
+          <w:szCs w:val="24"/>
+        </w:rPr>
+        <w:t xml:space="preserve"> object values are accessed calling keys.</w:t>
+      </w:r>
     </w:p>
     <w:sectPr>
       <w:pgSz w:w="11907" w:h="16839" w:code="9"/>
@@ -9740,6 +10093,119 @@
     </w:lvl>
   </w:abstractNum>
   <w:abstractNum w:abstractNumId="4">
+    <w:nsid w:val="2FA62827"/>
+    <w:multiLevelType w:val="hybridMultilevel"/>
+    <w:tmpl w:val="39D89FC0"/>
+    <w:lvl w:ilvl="0" w:tplc="04090001">
+      <w:start w:val="1"/>
+      <w:numFmt w:val="bullet"/>
+      <w:lvlText w:val=""/>
+      <w:lvlJc w:val="left"/>
+      <w:pPr>
+        <w:ind w:left="720" w:hanging="360"/>
+      </w:pPr>
+      <w:rPr>
+        <w:rFonts w:ascii="Symbol" w:hAnsi="Symbol" w:hint="default"/>
+      </w:rPr>
+    </w:lvl>
+    <w:lvl w:ilvl="1" w:tplc="04090003" w:tentative="1">
+      <w:start w:val="1"/>
+      <w:numFmt w:val="bullet"/>
+      <w:lvlText w:val="o"/>
+      <w:lvlJc w:val="left"/>
+      <w:pPr>
+        <w:ind w:left="1440" w:hanging="360"/>
+      </w:pPr>
+      <w:rPr>
+        <w:rFonts w:ascii="Courier New" w:hAnsi="Courier New" w:cs="Courier New" w:hint="default"/>
+      </w:rPr>
+    </w:lvl>
+    <w:lvl w:ilvl="2" w:tplc="04090005" w:tentative="1">
+      <w:start w:val="1"/>
+      <w:numFmt w:val="bullet"/>
+      <w:lvlText w:val=""/>
+      <w:lvlJc w:val="left"/>
+      <w:pPr>
+        <w:ind w:left="2160" w:hanging="360"/>
+      </w:pPr>
+      <w:rPr>
+        <w:rFonts w:ascii="Wingdings" w:hAnsi="Wingdings" w:hint="default"/>
+      </w:rPr>
+    </w:lvl>
+    <w:lvl w:ilvl="3" w:tplc="04090001" w:tentative="1">
+      <w:start w:val="1"/>
+      <w:numFmt w:val="bullet"/>
+      <w:lvlText w:val=""/>
+      <w:lvlJc w:val="left"/>
+      <w:pPr>
+        <w:ind w:left="2880" w:hanging="360"/>
+      </w:pPr>
+      <w:rPr>
+        <w:rFonts w:ascii="Symbol" w:hAnsi="Symbol" w:hint="default"/>
+      </w:rPr>
+    </w:lvl>
+    <w:lvl w:ilvl="4" w:tplc="04090003" w:tentative="1">
+      <w:start w:val="1"/>
+      <w:numFmt w:val="bullet"/>
+      <w:lvlText w:val="o"/>
+      <w:lvlJc w:val="left"/>
+      <w:pPr>
+        <w:ind w:left="3600" w:hanging="360"/>
+      </w:pPr>
+      <w:rPr>
+        <w:rFonts w:ascii="Courier New" w:hAnsi="Courier New" w:cs="Courier New" w:hint="default"/>
+      </w:rPr>
+    </w:lvl>
+    <w:lvl w:ilvl="5" w:tplc="04090005" w:tentative="1">
+      <w:start w:val="1"/>
+      <w:numFmt w:val="bullet"/>
+      <w:lvlText w:val=""/>
+      <w:lvlJc w:val="left"/>
+      <w:pPr>
+        <w:ind w:left="4320" w:hanging="360"/>
+      </w:pPr>
+      <w:rPr>
+        <w:rFonts w:ascii="Wingdings" w:hAnsi="Wingdings" w:hint="default"/>
+      </w:rPr>
+    </w:lvl>
+    <w:lvl w:ilvl="6" w:tplc="04090001" w:tentative="1">
+      <w:start w:val="1"/>
+      <w:numFmt w:val="bullet"/>
+      <w:lvlText w:val=""/>
+      <w:lvlJc w:val="left"/>
+      <w:pPr>
+        <w:ind w:left="5040" w:hanging="360"/>
+      </w:pPr>
+      <w:rPr>
+        <w:rFonts w:ascii="Symbol" w:hAnsi="Symbol" w:hint="default"/>
+      </w:rPr>
+    </w:lvl>
+    <w:lvl w:ilvl="7" w:tplc="04090003" w:tentative="1">
+      <w:start w:val="1"/>
+      <w:numFmt w:val="bullet"/>
+      <w:lvlText w:val="o"/>
+      <w:lvlJc w:val="left"/>
+      <w:pPr>
+        <w:ind w:left="5760" w:hanging="360"/>
+      </w:pPr>
+      <w:rPr>
+        <w:rFonts w:ascii="Courier New" w:hAnsi="Courier New" w:cs="Courier New" w:hint="default"/>
+      </w:rPr>
+    </w:lvl>
+    <w:lvl w:ilvl="8" w:tplc="04090005" w:tentative="1">
+      <w:start w:val="1"/>
+      <w:numFmt w:val="bullet"/>
+      <w:lvlText w:val=""/>
+      <w:lvlJc w:val="left"/>
+      <w:pPr>
+        <w:ind w:left="6480" w:hanging="360"/>
+      </w:pPr>
+      <w:rPr>
+        <w:rFonts w:ascii="Wingdings" w:hAnsi="Wingdings" w:hint="default"/>
+      </w:rPr>
+    </w:lvl>
+  </w:abstractNum>
+  <w:abstractNum w:abstractNumId="5">
     <w:nsid w:val="311B1C10"/>
     <w:multiLevelType w:val="multilevel"/>
     <w:tmpl w:val="82E65A2E"/>
@@ -9888,7 +10354,7 @@
       </w:rPr>
     </w:lvl>
   </w:abstractNum>
-  <w:abstractNum w:abstractNumId="5">
+  <w:abstractNum w:abstractNumId="6">
     <w:nsid w:val="3BC115D5"/>
     <w:multiLevelType w:val="multilevel"/>
     <w:tmpl w:val="9232EAAE"/>
@@ -10037,7 +10503,7 @@
       </w:rPr>
     </w:lvl>
   </w:abstractNum>
-  <w:abstractNum w:abstractNumId="6">
+  <w:abstractNum w:abstractNumId="7">
     <w:nsid w:val="3C497D4F"/>
     <w:multiLevelType w:val="multilevel"/>
     <w:tmpl w:val="061A714C"/>
@@ -10150,7 +10616,7 @@
       </w:pPr>
     </w:lvl>
   </w:abstractNum>
-  <w:abstractNum w:abstractNumId="7">
+  <w:abstractNum w:abstractNumId="8">
     <w:nsid w:val="3C80421A"/>
     <w:multiLevelType w:val="hybridMultilevel"/>
     <w:tmpl w:val="4F946EB8"/>
@@ -10263,7 +10729,7 @@
       </w:rPr>
     </w:lvl>
   </w:abstractNum>
-  <w:abstractNum w:abstractNumId="8">
+  <w:abstractNum w:abstractNumId="9">
     <w:nsid w:val="577E3BAC"/>
     <w:multiLevelType w:val="multilevel"/>
     <w:tmpl w:val="FE20C906"/>
@@ -10412,7 +10878,7 @@
       </w:rPr>
     </w:lvl>
   </w:abstractNum>
-  <w:abstractNum w:abstractNumId="9">
+  <w:abstractNum w:abstractNumId="10">
     <w:nsid w:val="5F9362C5"/>
     <w:multiLevelType w:val="multilevel"/>
     <w:tmpl w:val="E9FAC7EA"/>
@@ -10525,7 +10991,7 @@
       </w:pPr>
     </w:lvl>
   </w:abstractNum>
-  <w:abstractNum w:abstractNumId="10">
+  <w:abstractNum w:abstractNumId="11">
     <w:nsid w:val="66D25F96"/>
     <w:multiLevelType w:val="multilevel"/>
     <w:tmpl w:val="AF166EB2"/>
@@ -10675,10 +11141,10 @@
     </w:lvl>
   </w:abstractNum>
   <w:num w:numId="1">
-    <w:abstractNumId w:val="6"/>
+    <w:abstractNumId w:val="7"/>
   </w:num>
   <w:num w:numId="2">
-    <w:abstractNumId w:val="10"/>
+    <w:abstractNumId w:val="11"/>
   </w:num>
   <w:num w:numId="3">
     <w:abstractNumId w:val="2"/>
@@ -10690,22 +11156,25 @@
     <w:abstractNumId w:val="3"/>
   </w:num>
   <w:num w:numId="6">
-    <w:abstractNumId w:val="8"/>
+    <w:abstractNumId w:val="9"/>
   </w:num>
   <w:num w:numId="7">
-    <w:abstractNumId w:val="5"/>
+    <w:abstractNumId w:val="6"/>
   </w:num>
   <w:num w:numId="8">
-    <w:abstractNumId w:val="9"/>
+    <w:abstractNumId w:val="10"/>
   </w:num>
   <w:num w:numId="9">
     <w:abstractNumId w:val="1"/>
   </w:num>
   <w:num w:numId="10">
-    <w:abstractNumId w:val="4"/>
+    <w:abstractNumId w:val="5"/>
   </w:num>
   <w:num w:numId="11">
-    <w:abstractNumId w:val="7"/>
+    <w:abstractNumId w:val="8"/>
+  </w:num>
+  <w:num w:numId="12">
+    <w:abstractNumId w:val="4"/>
   </w:num>
 </w:numbering>
 </file>
@@ -10869,7 +11338,7 @@
   <w:style w:type="paragraph" w:default="1" w:styleId="Normal">
     <w:name w:val="Normal"/>
     <w:qFormat/>
-    <w:rsid w:val="009A645F"/>
+    <w:rsid w:val="00DF121E"/>
   </w:style>
   <w:style w:type="character" w:default="1" w:styleId="DefaultParagraphFont">
     <w:name w:val="Default Paragraph Font"/>

</xml_diff>